<commit_message>
showifdef resolved in next steps template
</commit_message>
<xml_diff>
--- a/docassemble/ConsumerDefaultMC/data/templates/next_steps_motion_to_vacate_consumer_debt.docx
+++ b/docassemble/ConsumerDefaultMC/data/templates/next_steps_motion_to_vacate_consumer_debt.docx
@@ -785,9 +785,6 @@
           <w:numId w:val="7"/>
         </w:numPr>
         <w:suppressAutoHyphens w:val="0"/>
-        <w:rPr>
-          <w:highlight w:val="magenta"/>
-        </w:rPr>
       </w:pPr>
       <w:r>
         <w:rPr>
@@ -801,123 +798,49 @@
           <w:rStyle w:val="l"/>
           <w:color w:val="212529"/>
         </w:rPr>
-        <w:t xml:space="preserve">p </w:t>
+        <w:t>p</w:t>
       </w:r>
       <w:r>
         <w:rPr>
           <w:rStyle w:val="l"/>
           <w:color w:val="212529"/>
         </w:rPr>
-        <w:t>if defined('</w:t>
+        <w:t xml:space="preserve"> if defined('</w:t>
       </w:r>
       <w:proofErr w:type="spellStart"/>
+      <w:r>
+        <w:t>t</w:t>
+      </w:r>
+      <w:r>
+        <w:t>rial_court.address</w:t>
+      </w:r>
+      <w:proofErr w:type="spellEnd"/>
+      <w:r>
+        <w:t>'</w:t>
+      </w:r>
       <w:r>
         <w:rPr>
           <w:rStyle w:val="l"/>
           <w:color w:val="212529"/>
         </w:rPr>
-        <w:t>trial_court</w:t>
-      </w:r>
-      <w:proofErr w:type="spellEnd"/>
-      <w:r>
-        <w:rPr>
-          <w:rStyle w:val="l"/>
-          <w:color w:val="212529"/>
-        </w:rPr>
-        <w:t>') %}</w:t>
-      </w:r>
-      <w:r>
-        <w:t xml:space="preserve"> </w:t>
-      </w:r>
-      <w:r>
-        <w:rPr>
-          <w:rStyle w:val="l"/>
-          <w:color w:val="212529"/>
-          <w:highlight w:val="magenta"/>
-        </w:rPr>
-        <w:t xml:space="preserve"> {{</w:t>
-      </w:r>
-      <w:r>
-        <w:rPr>
-          <w:b/>
-          <w:bCs/>
-          <w:highlight w:val="magenta"/>
-          <w14:textOutline w14:w="9525" w14:cap="rnd" w14:cmpd="sng" w14:algn="ctr">
-            <w14:noFill/>
-            <w14:prstDash w14:val="solid"/>
-            <w14:bevel/>
-          </w14:textOutline>
-        </w:rPr>
-        <w:t xml:space="preserve"> </w:t>
-      </w:r>
-      <w:proofErr w:type="spellStart"/>
-      <w:r>
-        <w:rPr>
-          <w:highlight w:val="magenta"/>
-        </w:rPr>
-        <w:t>showifdef</w:t>
-      </w:r>
-      <w:proofErr w:type="spellEnd"/>
-      <w:r>
-        <w:rPr>
-          <w:highlight w:val="magenta"/>
-        </w:rPr>
-        <w:t>('</w:t>
-      </w:r>
-      <w:proofErr w:type="spellStart"/>
-      <w:r>
-        <w:rPr>
-          <w:highlight w:val="magenta"/>
-        </w:rPr>
-        <w:t>trial_court.address.address</w:t>
-      </w:r>
-      <w:proofErr w:type="spellEnd"/>
-      <w:r>
-        <w:rPr>
-          <w:highlight w:val="magenta"/>
-        </w:rPr>
-        <w:t>')</w:t>
-      </w:r>
-      <w:r>
-        <w:rPr>
-          <w:highlight w:val="magenta"/>
-        </w:rPr>
-        <w:t>}}</w:t>
-      </w:r>
-      <w:r>
-        <w:rPr>
-          <w:highlight w:val="magenta"/>
-        </w:rPr>
-        <w:t xml:space="preserve"> The address of your court, if you need it, is: </w:t>
+        <w:t>) %}</w:t>
+      </w:r>
+      <w:r>
+        <w:t xml:space="preserve">The address of your court, if you need it, is: </w:t>
       </w:r>
       <w:bookmarkStart w:id="1" w:name="_ayzduvo09uaz"/>
       <w:bookmarkEnd w:id="1"/>
       <w:r>
-        <w:rPr>
-          <w:highlight w:val="magenta"/>
-        </w:rPr>
         <w:br/>
         <w:t xml:space="preserve">{{ </w:t>
       </w:r>
       <w:proofErr w:type="spellStart"/>
       <w:r>
-        <w:rPr>
-          <w:highlight w:val="magenta"/>
-        </w:rPr>
         <w:t>trial_court.address.on_one_line</w:t>
       </w:r>
       <w:proofErr w:type="spellEnd"/>
       <w:r>
-        <w:rPr>
-          <w:highlight w:val="magenta"/>
-        </w:rPr>
         <w:t>() }}.</w:t>
-      </w:r>
-      <w:r>
-        <w:rPr>
-          <w:highlight w:val="magenta"/>
-        </w:rPr>
-        <w:t xml:space="preserve"> </w:t>
       </w:r>
     </w:p>
     <w:p>
@@ -928,26 +851,14 @@
           <w:numId w:val="7"/>
         </w:numPr>
         <w:suppressAutoHyphens w:val="0"/>
-        <w:rPr>
-          <w:highlight w:val="magenta"/>
-        </w:rPr>
-      </w:pPr>
-      <w:r>
-        <w:rPr>
-          <w:highlight w:val="magenta"/>
-        </w:rPr>
-        <w:t>{%</w:t>
-      </w:r>
-      <w:r>
-        <w:rPr>
-          <w:highlight w:val="magenta"/>
-        </w:rPr>
+      </w:pPr>
+      <w:r>
+        <w:t xml:space="preserve"> {%</w:t>
+      </w:r>
+      <w:r>
         <w:t>p</w:t>
       </w:r>
       <w:r>
-        <w:rPr>
-          <w:highlight w:val="magenta"/>
-        </w:rPr>
         <w:t xml:space="preserve"> endif %}</w:t>
       </w:r>
     </w:p>
@@ -5038,23 +4949,6 @@
 </file>
 
 <file path=customXml/item1.xml><?xml version="1.0" encoding="utf-8"?>
-<?mso-contentType ?>
-<FormTemplates xmlns="http://schemas.microsoft.com/sharepoint/v3/contenttype/forms">
-  <Display>DocumentLibraryForm</Display>
-  <Edit>DocumentLibraryForm</Edit>
-  <New>DocumentLibraryForm</New>
-</FormTemplates>
-</file>
-
-<file path=customXml/item2.xml><?xml version="1.0" encoding="utf-8"?>
-<p:properties xmlns:p="http://schemas.microsoft.com/office/2006/metadata/properties" xmlns:xsi="http://www.w3.org/2001/XMLSchema-instance" xmlns:pc="http://schemas.microsoft.com/office/infopath/2007/PartnerControls">
-  <documentManagement>
-    <ReferenceId xmlns="4df37643-f35b-43b2-9d30-19fb6f1d92f0" xsi:nil="true"/>
-  </documentManagement>
-</p:properties>
-</file>
-
-<file path=customXml/item3.xml><?xml version="1.0" encoding="utf-8"?>
 <ct:contentTypeSchema xmlns:ct="http://schemas.microsoft.com/office/2006/metadata/contentType" xmlns:ma="http://schemas.microsoft.com/office/2006/metadata/properties/metaAttributes" ct:_="" ma:_="" ma:contentTypeName="Document" ma:contentTypeID="0x010100B74A9E5B13493C44A8E3D4B8106F599B" ma:contentTypeVersion="11" ma:contentTypeDescription="Create a new document." ma:contentTypeScope="" ma:versionID="f45b41c8fdf10218feee19bfccc178a5">
   <xsd:schema xmlns:xsd="http://www.w3.org/2001/XMLSchema" xmlns:xs="http://www.w3.org/2001/XMLSchema" xmlns:p="http://schemas.microsoft.com/office/2006/metadata/properties" xmlns:ns2="4df37643-f35b-43b2-9d30-19fb6f1d92f0" targetNamespace="http://schemas.microsoft.com/office/2006/metadata/properties" ma:root="true" ma:fieldsID="9d8028265354e1f27b85b238aa0a48f4" ns2:_="">
     <xsd:import namespace="4df37643-f35b-43b2-9d30-19fb6f1d92f0"/>
@@ -5244,10 +5138,37 @@
 </ct:contentTypeSchema>
 </file>
 
+<file path=customXml/item2.xml><?xml version="1.0" encoding="utf-8"?>
+<p:properties xmlns:p="http://schemas.microsoft.com/office/2006/metadata/properties" xmlns:xsi="http://www.w3.org/2001/XMLSchema-instance" xmlns:pc="http://schemas.microsoft.com/office/infopath/2007/PartnerControls">
+  <documentManagement>
+    <ReferenceId xmlns="4df37643-f35b-43b2-9d30-19fb6f1d92f0" xsi:nil="true"/>
+  </documentManagement>
+</p:properties>
+</file>
+
+<file path=customXml/item3.xml><?xml version="1.0" encoding="utf-8"?>
+<?mso-contentType ?>
+<FormTemplates xmlns="http://schemas.microsoft.com/sharepoint/v3/contenttype/forms">
+  <Display>DocumentLibraryForm</Display>
+  <Edit>DocumentLibraryForm</Edit>
+  <New>DocumentLibraryForm</New>
+</FormTemplates>
+</file>
+
 <file path=customXml/itemProps1.xml><?xml version="1.0" encoding="utf-8"?>
-<ds:datastoreItem xmlns:ds="http://schemas.openxmlformats.org/officeDocument/2006/customXml" ds:itemID="{B4E3B9D2-2294-4567-B035-C551A6EE4F17}">
+<ds:datastoreItem xmlns:ds="http://schemas.openxmlformats.org/officeDocument/2006/customXml" ds:itemID="{BDEFD676-FC7D-40A7-BF59-EA4AD97BEAFD}">
   <ds:schemaRefs>
-    <ds:schemaRef ds:uri="http://schemas.microsoft.com/sharepoint/v3/contenttype/forms"/>
+    <ds:schemaRef ds:uri="http://schemas.microsoft.com/office/2006/metadata/contentType"/>
+    <ds:schemaRef ds:uri="http://schemas.microsoft.com/office/2006/metadata/properties/metaAttributes"/>
+    <ds:schemaRef ds:uri="http://www.w3.org/2001/XMLSchema"/>
+    <ds:schemaRef ds:uri="http://schemas.microsoft.com/office/2006/metadata/properties"/>
+    <ds:schemaRef ds:uri="4df37643-f35b-43b2-9d30-19fb6f1d92f0"/>
+    <ds:schemaRef ds:uri="http://schemas.microsoft.com/office/2006/documentManagement/types"/>
+    <ds:schemaRef ds:uri="http://schemas.microsoft.com/office/infopath/2007/PartnerControls"/>
+    <ds:schemaRef ds:uri="http://schemas.openxmlformats.org/package/2006/metadata/core-properties"/>
+    <ds:schemaRef ds:uri="http://purl.org/dc/elements/1.1/"/>
+    <ds:schemaRef ds:uri="http://purl.org/dc/terms/"/>
+    <ds:schemaRef ds:uri="http://schemas.microsoft.com/internal/obd"/>
   </ds:schemaRefs>
 </ds:datastoreItem>
 </file>
@@ -5263,19 +5184,9 @@
 </file>
 
 <file path=customXml/itemProps3.xml><?xml version="1.0" encoding="utf-8"?>
-<ds:datastoreItem xmlns:ds="http://schemas.openxmlformats.org/officeDocument/2006/customXml" ds:itemID="{BDEFD676-FC7D-40A7-BF59-EA4AD97BEAFD}">
+<ds:datastoreItem xmlns:ds="http://schemas.openxmlformats.org/officeDocument/2006/customXml" ds:itemID="{B4E3B9D2-2294-4567-B035-C551A6EE4F17}">
   <ds:schemaRefs>
-    <ds:schemaRef ds:uri="http://schemas.microsoft.com/office/2006/metadata/contentType"/>
-    <ds:schemaRef ds:uri="http://schemas.microsoft.com/office/2006/metadata/properties/metaAttributes"/>
-    <ds:schemaRef ds:uri="http://www.w3.org/2001/XMLSchema"/>
-    <ds:schemaRef ds:uri="http://schemas.microsoft.com/office/2006/metadata/properties"/>
-    <ds:schemaRef ds:uri="4df37643-f35b-43b2-9d30-19fb6f1d92f0"/>
-    <ds:schemaRef ds:uri="http://schemas.microsoft.com/office/2006/documentManagement/types"/>
-    <ds:schemaRef ds:uri="http://schemas.microsoft.com/office/infopath/2007/PartnerControls"/>
-    <ds:schemaRef ds:uri="http://schemas.openxmlformats.org/package/2006/metadata/core-properties"/>
-    <ds:schemaRef ds:uri="http://purl.org/dc/elements/1.1/"/>
-    <ds:schemaRef ds:uri="http://purl.org/dc/terms/"/>
-    <ds:schemaRef ds:uri="http://schemas.microsoft.com/internal/obd"/>
+    <ds:schemaRef ds:uri="http://schemas.microsoft.com/sharepoint/v3/contenttype/forms"/>
   </ds:schemaRefs>
 </ds:datastoreItem>
 </file>
</xml_diff>